<commit_message>
Unit Test on AVL Class added
</commit_message>
<xml_diff>
--- a/docs/TestCasesAVL.docx
+++ b/docs/TestCasesAVL.docx
@@ -2863,7 +2863,16 @@
                 <w:szCs w:val="24"/>
                 <w:lang w:val="en-US"/>
               </w:rPr>
-              <w:t>delete</w:t>
+              <w:t>d</w:t>
+            </w:r>
+            <w:r>
+              <w:rPr>
+                <w:rFonts w:ascii="Agency FB" w:hAnsi="Agency FB"/>
+                <w:sz w:val="24"/>
+                <w:szCs w:val="24"/>
+                <w:lang w:val="en-US"/>
+              </w:rPr>
+              <w:t>elete</w:t>
             </w:r>
           </w:p>
         </w:tc>
@@ -3271,7 +3280,25 @@
                 <w:szCs w:val="24"/>
                 <w:lang w:val="en-US"/>
               </w:rPr>
-              <w:t>Validate that the method dequeue is correctly working</w:t>
+              <w:t>Validate that the method de</w:t>
+            </w:r>
+            <w:r>
+              <w:rPr>
+                <w:rFonts w:ascii="Agency FB" w:hAnsi="Agency FB"/>
+                <w:sz w:val="24"/>
+                <w:szCs w:val="24"/>
+                <w:lang w:val="en-US"/>
+              </w:rPr>
+              <w:t>lete</w:t>
+            </w:r>
+            <w:r>
+              <w:rPr>
+                <w:rFonts w:ascii="Agency FB" w:hAnsi="Agency FB"/>
+                <w:sz w:val="24"/>
+                <w:szCs w:val="24"/>
+                <w:lang w:val="en-US"/>
+              </w:rPr>
+              <w:t xml:space="preserve"> is correctly working</w:t>
             </w:r>
           </w:p>
         </w:tc>
@@ -3424,7 +3451,7 @@
                 <w:szCs w:val="24"/>
                 <w:lang w:val="en-US"/>
               </w:rPr>
-              <w:t>QueueTest</w:t>
+              <w:t>AVLTest</w:t>
             </w:r>
           </w:p>
         </w:tc>
@@ -3448,7 +3475,25 @@
                 <w:szCs w:val="24"/>
                 <w:lang w:val="en-US"/>
               </w:rPr>
-              <w:t>dequeue</w:t>
+              <w:t>d</w:t>
+            </w:r>
+            <w:r>
+              <w:rPr>
+                <w:rFonts w:ascii="Agency FB" w:hAnsi="Agency FB"/>
+                <w:sz w:val="24"/>
+                <w:szCs w:val="24"/>
+                <w:lang w:val="en-US"/>
+              </w:rPr>
+              <w:t>e</w:t>
+            </w:r>
+            <w:r>
+              <w:rPr>
+                <w:rFonts w:ascii="Agency FB" w:hAnsi="Agency FB"/>
+                <w:sz w:val="24"/>
+                <w:szCs w:val="24"/>
+                <w:lang w:val="en-US"/>
+              </w:rPr>
+              <w:t>lete</w:t>
             </w:r>
           </w:p>
         </w:tc>
@@ -3972,6 +4017,15 @@
                 <w:lang w:val="en-US"/>
               </w:rPr>
               <w:t>AVL</w:t>
+            </w:r>
+            <w:r>
+              <w:rPr>
+                <w:rFonts w:ascii="Agency FB" w:hAnsi="Agency FB"/>
+                <w:sz w:val="24"/>
+                <w:szCs w:val="24"/>
+                <w:lang w:val="en-US"/>
+              </w:rPr>
+              <w:t>T</w:t>
             </w:r>
             <w:r>
               <w:rPr>

</xml_diff>